<commit_message>
ELC 411 Syllabus.docx ELC 411 Syllabus.pdf
Updated in preparation for Fall 2016 Semester
</commit_message>
<xml_diff>
--- a/ELC 411/ELC 411 Syllabus.docx
+++ b/ELC 411/ELC 411 Syllabus.docx
@@ -115,7 +115,7 @@
           <w:sz w:val="22"/>
           <w:szCs w:val="22"/>
         </w:rPr>
-        <w:t>Fall 2015</w:t>
+        <w:t>Fall 2016</w:t>
       </w:r>
     </w:p>
     <w:p>
@@ -155,48 +155,13 @@
         <w:t>TF</w:t>
       </w:r>
       <w:r>
-        <w:t xml:space="preserve"> 8:00AM–9:20AM/AR148</w:t>
-      </w:r>
-      <w:r>
-        <w:tab/>
-      </w:r>
-      <w:r>
-        <w:t xml:space="preserve"> (Section 1)</w:t>
+        <w:t xml:space="preserve"> 8:00AM–9:20AM TBD</w:t>
       </w:r>
     </w:p>
     <w:p>
       <w:pPr>
         <w:pStyle w:val="Indented"/>
-      </w:pPr>
-      <w:r>
-        <w:t>TF</w:t>
-      </w:r>
-      <w:r>
-        <w:t xml:space="preserve"> </w:t>
-      </w:r>
-      <w:r>
-        <w:t>11:0</w:t>
-      </w:r>
-      <w:r>
-        <w:t>0AM–1</w:t>
-      </w:r>
-      <w:r>
-        <w:t>2:2</w:t>
-      </w:r>
-      <w:r>
-        <w:t>0AM/AR148</w:t>
-      </w:r>
-      <w:r>
-        <w:tab/>
-      </w:r>
-      <w:r>
-        <w:t xml:space="preserve"> (Section 2)</w:t>
-      </w:r>
-    </w:p>
-    <w:p>
-      <w:pPr>
-        <w:rPr>
-          <w:rFonts w:asciiTheme="minorHAnsi" w:hAnsiTheme="minorHAnsi"/>
+        <w:rPr>
           <w:b/>
         </w:rPr>
       </w:pPr>
@@ -219,7 +184,6 @@
         <w:pStyle w:val="Syllabusheading"/>
       </w:pPr>
       <w:r>
-        <w:lastRenderedPageBreak/>
         <w:t>Course</w:t>
       </w:r>
       <w:r>
@@ -886,8 +850,26 @@
     </w:p>
     <w:p>
       <w:pPr>
+        <w:overflowPunct/>
+        <w:autoSpaceDE/>
+        <w:autoSpaceDN/>
+        <w:adjustRightInd/>
+        <w:textAlignment w:val="auto"/>
+        <w:rPr>
+          <w:rFonts w:asciiTheme="minorHAnsi" w:hAnsiTheme="minorHAnsi"/>
+          <w:b/>
+        </w:rPr>
+      </w:pPr>
+      <w:r>
+        <w:br w:type="page"/>
+      </w:r>
+    </w:p>
+    <w:p>
+      <w:pPr>
         <w:pStyle w:val="Syllabusheading"/>
       </w:pPr>
+      <w:bookmarkStart w:id="0" w:name="_GoBack"/>
+      <w:bookmarkEnd w:id="0"/>
       <w:r>
         <w:lastRenderedPageBreak/>
         <w:t>Tips for Success:</w:t>
@@ -1202,13 +1184,7 @@
               <w:rPr>
                 <w:rFonts w:asciiTheme="minorHAnsi" w:hAnsiTheme="minorHAnsi"/>
               </w:rPr>
-              <w:t>Week of 8/2</w:t>
-            </w:r>
-            <w:r>
-              <w:rPr>
-                <w:rFonts w:asciiTheme="minorHAnsi" w:hAnsiTheme="minorHAnsi"/>
-              </w:rPr>
-              <w:t>4</w:t>
+              <w:t>Week of 8/29</w:t>
             </w:r>
           </w:p>
         </w:tc>
@@ -1360,7 +1336,20 @@
               <w:rPr>
                 <w:rFonts w:asciiTheme="minorHAnsi" w:hAnsiTheme="minorHAnsi"/>
               </w:rPr>
-              <w:t>8/31</w:t>
+              <w:t>9/5</w:t>
+            </w:r>
+          </w:p>
+          <w:p>
+            <w:pPr>
+              <w:rPr>
+                <w:rFonts w:asciiTheme="minorHAnsi" w:hAnsiTheme="minorHAnsi"/>
+              </w:rPr>
+            </w:pPr>
+            <w:r>
+              <w:rPr>
+                <w:rFonts w:asciiTheme="minorHAnsi" w:hAnsiTheme="minorHAnsi"/>
+              </w:rPr>
+              <w:t>(Follow Monday schedule on Tuesday)</w:t>
             </w:r>
           </w:p>
         </w:tc>
@@ -1557,20 +1546,7 @@
               <w:rPr>
                 <w:rFonts w:asciiTheme="minorHAnsi" w:hAnsiTheme="minorHAnsi"/>
               </w:rPr>
-              <w:t>Week of 9/7</w:t>
-            </w:r>
-          </w:p>
-          <w:p>
-            <w:pPr>
-              <w:rPr>
-                <w:rFonts w:asciiTheme="minorHAnsi" w:hAnsiTheme="minorHAnsi"/>
-              </w:rPr>
-            </w:pPr>
-            <w:r>
-              <w:rPr>
-                <w:rFonts w:asciiTheme="minorHAnsi" w:hAnsiTheme="minorHAnsi"/>
-              </w:rPr>
-              <w:t>(Follow Monday schedule on Tuesday)</w:t>
+              <w:t>Week of 9/12</w:t>
             </w:r>
           </w:p>
         </w:tc>
@@ -1704,7 +1680,7 @@
               <w:rPr>
                 <w:rFonts w:asciiTheme="minorHAnsi" w:hAnsiTheme="minorHAnsi"/>
               </w:rPr>
-              <w:t>4</w:t>
+              <w:t>9</w:t>
             </w:r>
           </w:p>
         </w:tc>
@@ -1723,75 +1699,6 @@
                 <w:rFonts w:asciiTheme="minorHAnsi" w:hAnsiTheme="minorHAnsi"/>
               </w:rPr>
               <w:t>ARM ISA load and store, and branching</w:t>
-            </w:r>
-          </w:p>
-          <w:p>
-            <w:pPr>
-              <w:keepNext/>
-              <w:rPr>
-                <w:rFonts w:asciiTheme="minorHAnsi" w:hAnsiTheme="minorHAnsi"/>
-              </w:rPr>
-            </w:pPr>
-          </w:p>
-          <w:p>
-            <w:pPr>
-              <w:keepNext/>
-              <w:rPr>
-                <w:rFonts w:asciiTheme="minorHAnsi" w:hAnsiTheme="minorHAnsi"/>
-              </w:rPr>
-            </w:pPr>
-            <w:r>
-              <w:rPr>
-                <w:rFonts w:asciiTheme="minorHAnsi" w:hAnsiTheme="minorHAnsi"/>
-              </w:rPr>
-              <w:t xml:space="preserve">(Sep 18) </w:t>
-            </w:r>
-            <w:r>
-              <w:rPr>
-                <w:rFonts w:asciiTheme="minorHAnsi" w:hAnsiTheme="minorHAnsi"/>
-              </w:rPr>
-              <w:t>Guest speaker:</w:t>
-            </w:r>
-          </w:p>
-          <w:p>
-            <w:pPr>
-              <w:keepNext/>
-              <w:rPr>
-                <w:rFonts w:asciiTheme="minorHAnsi" w:hAnsiTheme="minorHAnsi"/>
-              </w:rPr>
-            </w:pPr>
-            <w:r>
-              <w:rPr>
-                <w:rFonts w:asciiTheme="minorHAnsi" w:hAnsiTheme="minorHAnsi"/>
-              </w:rPr>
-              <w:t>Boris Valerstein, The Vanguard Group</w:t>
-            </w:r>
-          </w:p>
-          <w:p>
-            <w:pPr>
-              <w:keepNext/>
-              <w:rPr>
-                <w:rFonts w:asciiTheme="minorHAnsi" w:hAnsiTheme="minorHAnsi"/>
-              </w:rPr>
-            </w:pPr>
-            <w:r>
-              <w:rPr>
-                <w:rFonts w:asciiTheme="minorHAnsi" w:hAnsiTheme="minorHAnsi"/>
-              </w:rPr>
-              <w:t>“The Benefits of Being Agile”</w:t>
-            </w:r>
-          </w:p>
-          <w:p>
-            <w:pPr>
-              <w:rPr>
-                <w:rFonts w:asciiTheme="minorHAnsi" w:hAnsiTheme="minorHAnsi"/>
-              </w:rPr>
-            </w:pPr>
-            <w:r>
-              <w:rPr>
-                <w:rFonts w:asciiTheme="minorHAnsi" w:hAnsiTheme="minorHAnsi"/>
-              </w:rPr>
-              <w:t>This talk will present a real-world introduction to the Agile development methodology and will highlight both the strengths and potential pitfalls with the approach</w:t>
             </w:r>
           </w:p>
         </w:tc>
@@ -1873,7 +1780,7 @@
               <w:rPr>
                 <w:rFonts w:asciiTheme="minorHAnsi" w:hAnsiTheme="minorHAnsi"/>
               </w:rPr>
-              <w:t>1</w:t>
+              <w:t>6</w:t>
             </w:r>
           </w:p>
         </w:tc>
@@ -2003,13 +1910,13 @@
               <w:rPr>
                 <w:rFonts w:asciiTheme="minorHAnsi" w:hAnsiTheme="minorHAnsi"/>
               </w:rPr>
-              <w:t>Week of 9/2</w:t>
-            </w:r>
-            <w:r>
-              <w:rPr>
-                <w:rFonts w:asciiTheme="minorHAnsi" w:hAnsiTheme="minorHAnsi"/>
-              </w:rPr>
-              <w:t>8</w:t>
+              <w:t xml:space="preserve">Week of </w:t>
+            </w:r>
+            <w:r>
+              <w:rPr>
+                <w:rFonts w:asciiTheme="minorHAnsi" w:hAnsiTheme="minorHAnsi"/>
+              </w:rPr>
+              <w:t>10/3</w:t>
             </w:r>
           </w:p>
         </w:tc>
@@ -2076,6 +1983,8 @@
           </w:tcPr>
           <w:p>
             <w:pPr>
+              <w:keepNext/>
+              <w:keepLines/>
               <w:rPr>
                 <w:rFonts w:asciiTheme="minorHAnsi" w:hAnsiTheme="minorHAnsi"/>
               </w:rPr>
@@ -2090,6 +1999,8 @@
           </w:p>
           <w:p>
             <w:pPr>
+              <w:keepNext/>
+              <w:keepLines/>
               <w:rPr>
                 <w:rFonts w:asciiTheme="minorHAnsi" w:hAnsiTheme="minorHAnsi"/>
               </w:rPr>
@@ -2104,7 +2015,22 @@
               <w:rPr>
                 <w:rFonts w:asciiTheme="minorHAnsi" w:hAnsiTheme="minorHAnsi"/>
               </w:rPr>
-              <w:t>5</w:t>
+              <w:t>10</w:t>
+            </w:r>
+          </w:p>
+          <w:p>
+            <w:pPr>
+              <w:keepNext/>
+              <w:keepLines/>
+              <w:rPr>
+                <w:rFonts w:asciiTheme="minorHAnsi" w:hAnsiTheme="minorHAnsi"/>
+              </w:rPr>
+            </w:pPr>
+            <w:r>
+              <w:rPr>
+                <w:rFonts w:asciiTheme="minorHAnsi" w:hAnsiTheme="minorHAnsi"/>
+              </w:rPr>
+              <w:t>(no class on Tuesday)</w:t>
             </w:r>
           </w:p>
         </w:tc>
@@ -2198,21 +2124,7 @@
               <w:rPr>
                 <w:rFonts w:asciiTheme="minorHAnsi" w:hAnsiTheme="minorHAnsi"/>
               </w:rPr>
-              <w:t>Week of 10/12</w:t>
-            </w:r>
-          </w:p>
-          <w:p>
-            <w:pPr>
-              <w:keepNext/>
-              <w:rPr>
-                <w:rFonts w:asciiTheme="minorHAnsi" w:hAnsiTheme="minorHAnsi"/>
-              </w:rPr>
-            </w:pPr>
-            <w:r>
-              <w:rPr>
-                <w:rFonts w:asciiTheme="minorHAnsi" w:hAnsiTheme="minorHAnsi"/>
-              </w:rPr>
-              <w:t>(short week)</w:t>
+              <w:t>Week of 10/17</w:t>
             </w:r>
           </w:p>
         </w:tc>
@@ -2283,7 +2195,13 @@
               <w:rPr>
                 <w:rFonts w:asciiTheme="minorHAnsi" w:hAnsiTheme="minorHAnsi"/>
               </w:rPr>
-              <w:t>Week of 10/20</w:t>
+              <w:t>Week of 10/2</w:t>
+            </w:r>
+            <w:r>
+              <w:rPr>
+                <w:rFonts w:asciiTheme="minorHAnsi" w:hAnsiTheme="minorHAnsi"/>
+              </w:rPr>
+              <w:t>4</w:t>
             </w:r>
           </w:p>
         </w:tc>
@@ -2412,7 +2330,13 @@
               <w:rPr>
                 <w:rFonts w:asciiTheme="minorHAnsi" w:hAnsiTheme="minorHAnsi"/>
               </w:rPr>
-              <w:t>Week of 10/27</w:t>
+              <w:t>Week of 10/</w:t>
+            </w:r>
+            <w:r>
+              <w:rPr>
+                <w:rFonts w:asciiTheme="minorHAnsi" w:hAnsiTheme="minorHAnsi"/>
+              </w:rPr>
+              <w:t>31</w:t>
             </w:r>
           </w:p>
         </w:tc>
@@ -2509,7 +2433,13 @@
               <w:rPr>
                 <w:rFonts w:asciiTheme="minorHAnsi" w:hAnsiTheme="minorHAnsi"/>
               </w:rPr>
-              <w:t>Week of 11/3</w:t>
+              <w:t>Week of 11/</w:t>
+            </w:r>
+            <w:r>
+              <w:rPr>
+                <w:rFonts w:asciiTheme="minorHAnsi" w:hAnsiTheme="minorHAnsi"/>
+              </w:rPr>
+              <w:t>7</w:t>
             </w:r>
           </w:p>
         </w:tc>
@@ -2615,7 +2545,13 @@
               <w:rPr>
                 <w:rFonts w:asciiTheme="minorHAnsi" w:hAnsiTheme="minorHAnsi"/>
               </w:rPr>
-              <w:t>Week of 11/10</w:t>
+              <w:t>Week of 11/1</w:t>
+            </w:r>
+            <w:r>
+              <w:rPr>
+                <w:rFonts w:asciiTheme="minorHAnsi" w:hAnsiTheme="minorHAnsi"/>
+              </w:rPr>
+              <w:t>4</w:t>
             </w:r>
           </w:p>
         </w:tc>
@@ -2705,7 +2641,26 @@
               <w:rPr>
                 <w:rFonts w:asciiTheme="minorHAnsi" w:hAnsiTheme="minorHAnsi"/>
               </w:rPr>
-              <w:t>Week of 11/17</w:t>
+              <w:t>Week of 11/</w:t>
+            </w:r>
+            <w:r>
+              <w:rPr>
+                <w:rFonts w:asciiTheme="minorHAnsi" w:hAnsiTheme="minorHAnsi"/>
+              </w:rPr>
+              <w:t>21</w:t>
+            </w:r>
+          </w:p>
+          <w:p>
+            <w:pPr>
+              <w:rPr>
+                <w:rFonts w:asciiTheme="minorHAnsi" w:hAnsiTheme="minorHAnsi"/>
+              </w:rPr>
+            </w:pPr>
+            <w:r>
+              <w:rPr>
+                <w:rFonts w:asciiTheme="minorHAnsi" w:hAnsiTheme="minorHAnsi"/>
+              </w:rPr>
+              <w:t>(no class on Friday)</w:t>
             </w:r>
           </w:p>
         </w:tc>
@@ -2796,20 +2751,7 @@
               <w:rPr>
                 <w:rFonts w:asciiTheme="minorHAnsi" w:hAnsiTheme="minorHAnsi"/>
               </w:rPr>
-              <w:t>Week of 11/24</w:t>
-            </w:r>
-          </w:p>
-          <w:p>
-            <w:pPr>
-              <w:rPr>
-                <w:rFonts w:asciiTheme="minorHAnsi" w:hAnsiTheme="minorHAnsi"/>
-              </w:rPr>
-            </w:pPr>
-            <w:r>
-              <w:rPr>
-                <w:rFonts w:asciiTheme="minorHAnsi" w:hAnsiTheme="minorHAnsi"/>
-              </w:rPr>
-              <w:t>(short week)</w:t>
+              <w:t>Week of 11/28</w:t>
             </w:r>
           </w:p>
         </w:tc>
@@ -2891,7 +2833,13 @@
               <w:rPr>
                 <w:rFonts w:asciiTheme="minorHAnsi" w:hAnsiTheme="minorHAnsi"/>
               </w:rPr>
-              <w:t>Week of 12/1</w:t>
+              <w:t>Week of 12/</w:t>
+            </w:r>
+            <w:r>
+              <w:rPr>
+                <w:rFonts w:asciiTheme="minorHAnsi" w:hAnsiTheme="minorHAnsi"/>
+              </w:rPr>
+              <w:t>5</w:t>
             </w:r>
           </w:p>
         </w:tc>
@@ -2945,59 +2893,6 @@
           </w:p>
         </w:tc>
       </w:tr>
-      <w:tr>
-        <w:tc>
-          <w:tcPr>
-            <w:tcW w:w="1638" w:type="dxa"/>
-          </w:tcPr>
-          <w:p>
-            <w:pPr>
-              <w:rPr>
-                <w:rFonts w:asciiTheme="minorHAnsi" w:hAnsiTheme="minorHAnsi"/>
-              </w:rPr>
-            </w:pPr>
-            <w:bookmarkStart w:id="0" w:name="_GoBack"/>
-            <w:bookmarkEnd w:id="0"/>
-            <w:r>
-              <w:rPr>
-                <w:rFonts w:asciiTheme="minorHAnsi" w:hAnsiTheme="minorHAnsi"/>
-              </w:rPr>
-              <w:t>Week of 12/8</w:t>
-            </w:r>
-          </w:p>
-        </w:tc>
-        <w:tc>
-          <w:tcPr>
-            <w:tcW w:w="4746" w:type="dxa"/>
-          </w:tcPr>
-          <w:p>
-            <w:pPr>
-              <w:rPr>
-                <w:rFonts w:asciiTheme="minorHAnsi" w:hAnsiTheme="minorHAnsi"/>
-              </w:rPr>
-            </w:pPr>
-            <w:r>
-              <w:rPr>
-                <w:rFonts w:asciiTheme="minorHAnsi" w:hAnsiTheme="minorHAnsi"/>
-              </w:rPr>
-              <w:t>Final Exam</w:t>
-            </w:r>
-          </w:p>
-        </w:tc>
-        <w:tc>
-          <w:tcPr>
-            <w:tcW w:w="3192" w:type="dxa"/>
-          </w:tcPr>
-          <w:p>
-            <w:pPr>
-              <w:rPr>
-                <w:rFonts w:asciiTheme="minorHAnsi" w:hAnsiTheme="minorHAnsi"/>
-                <w:color w:val="0070C0"/>
-              </w:rPr>
-            </w:pPr>
-          </w:p>
-        </w:tc>
-      </w:tr>
     </w:tbl>
     <w:p>
       <w:pPr>
@@ -3525,19 +3420,61 @@
         <w:rPr>
           <w:rFonts w:asciiTheme="minorHAnsi" w:hAnsiTheme="minorHAnsi"/>
         </w:rPr>
-        <w:t xml:space="preserve"> (a,</w:t>
-      </w:r>
-      <w:r>
-        <w:rPr>
-          <w:rFonts w:asciiTheme="minorHAnsi" w:hAnsiTheme="minorHAnsi"/>
-        </w:rPr>
-        <w:t>b,</w:t>
-      </w:r>
-      <w:r>
-        <w:rPr>
-          <w:rFonts w:asciiTheme="minorHAnsi" w:hAnsiTheme="minorHAnsi"/>
-        </w:rPr>
-        <w:t>c,e,g,k)</w:t>
+        <w:t xml:space="preserve"> [a</w:t>
+      </w:r>
+      <w:r>
+        <w:rPr>
+          <w:rFonts w:asciiTheme="minorHAnsi" w:hAnsiTheme="minorHAnsi"/>
+        </w:rPr>
+        <w:t>,</w:t>
+      </w:r>
+      <w:r>
+        <w:rPr>
+          <w:rFonts w:asciiTheme="minorHAnsi" w:hAnsiTheme="minorHAnsi"/>
+        </w:rPr>
+        <w:t xml:space="preserve"> </w:t>
+      </w:r>
+      <w:r>
+        <w:rPr>
+          <w:rFonts w:asciiTheme="minorHAnsi" w:hAnsiTheme="minorHAnsi"/>
+        </w:rPr>
+        <w:t>c,</w:t>
+      </w:r>
+      <w:r>
+        <w:rPr>
+          <w:rFonts w:asciiTheme="minorHAnsi" w:hAnsiTheme="minorHAnsi"/>
+        </w:rPr>
+        <w:t xml:space="preserve"> </w:t>
+      </w:r>
+      <w:r>
+        <w:rPr>
+          <w:rFonts w:asciiTheme="minorHAnsi" w:hAnsiTheme="minorHAnsi"/>
+        </w:rPr>
+        <w:t>e,</w:t>
+      </w:r>
+      <w:r>
+        <w:rPr>
+          <w:rFonts w:asciiTheme="minorHAnsi" w:hAnsiTheme="minorHAnsi"/>
+        </w:rPr>
+        <w:t xml:space="preserve"> </w:t>
+      </w:r>
+      <w:r>
+        <w:rPr>
+          <w:rFonts w:asciiTheme="minorHAnsi" w:hAnsiTheme="minorHAnsi"/>
+        </w:rPr>
+        <w:t>g,</w:t>
+      </w:r>
+      <w:r>
+        <w:rPr>
+          <w:rFonts w:asciiTheme="minorHAnsi" w:hAnsiTheme="minorHAnsi"/>
+        </w:rPr>
+        <w:t xml:space="preserve"> </w:t>
+      </w:r>
+      <w:r>
+        <w:rPr>
+          <w:rFonts w:asciiTheme="minorHAnsi" w:hAnsiTheme="minorHAnsi"/>
+        </w:rPr>
+        <w:t>k]</w:t>
       </w:r>
     </w:p>
     <w:p>
@@ -3589,7 +3526,61 @@
         <w:rPr>
           <w:rFonts w:asciiTheme="minorHAnsi" w:hAnsiTheme="minorHAnsi"/>
         </w:rPr>
-        <w:t xml:space="preserve"> (a,c,e,g,k)</w:t>
+        <w:t xml:space="preserve"> </w:t>
+      </w:r>
+      <w:r>
+        <w:rPr>
+          <w:rFonts w:asciiTheme="minorHAnsi" w:hAnsiTheme="minorHAnsi"/>
+        </w:rPr>
+        <w:t>[a,</w:t>
+      </w:r>
+      <w:r>
+        <w:rPr>
+          <w:rFonts w:asciiTheme="minorHAnsi" w:hAnsiTheme="minorHAnsi"/>
+        </w:rPr>
+        <w:t xml:space="preserve"> b, </w:t>
+      </w:r>
+      <w:r>
+        <w:rPr>
+          <w:rFonts w:asciiTheme="minorHAnsi" w:hAnsiTheme="minorHAnsi"/>
+        </w:rPr>
+        <w:t>c,</w:t>
+      </w:r>
+      <w:r>
+        <w:rPr>
+          <w:rFonts w:asciiTheme="minorHAnsi" w:hAnsiTheme="minorHAnsi"/>
+        </w:rPr>
+        <w:t xml:space="preserve"> </w:t>
+      </w:r>
+      <w:r>
+        <w:rPr>
+          <w:rFonts w:asciiTheme="minorHAnsi" w:hAnsiTheme="minorHAnsi"/>
+        </w:rPr>
+        <w:t>e,</w:t>
+      </w:r>
+      <w:r>
+        <w:rPr>
+          <w:rFonts w:asciiTheme="minorHAnsi" w:hAnsiTheme="minorHAnsi"/>
+        </w:rPr>
+        <w:t xml:space="preserve"> </w:t>
+      </w:r>
+      <w:r>
+        <w:rPr>
+          <w:rFonts w:asciiTheme="minorHAnsi" w:hAnsiTheme="minorHAnsi"/>
+        </w:rPr>
+        <w:t>g,</w:t>
+      </w:r>
+      <w:r>
+        <w:rPr>
+          <w:rFonts w:asciiTheme="minorHAnsi" w:hAnsiTheme="minorHAnsi"/>
+        </w:rPr>
+        <w:t xml:space="preserve"> </w:t>
+      </w:r>
+      <w:r>
+        <w:rPr>
+          <w:rFonts w:asciiTheme="minorHAnsi" w:hAnsiTheme="minorHAnsi"/>
+        </w:rPr>
+        <w:t>k]</w:t>
       </w:r>
     </w:p>
     <w:p>
@@ -3638,7 +3629,25 @@
           <w:rFonts w:asciiTheme="minorHAnsi" w:hAnsiTheme="minorHAnsi"/>
         </w:rPr>
         <w:tab/>
-        <w:t>(a,e,g,k)</w:t>
+        <w:t>[a,</w:t>
+      </w:r>
+      <w:r>
+        <w:rPr>
+          <w:rFonts w:asciiTheme="minorHAnsi" w:hAnsiTheme="minorHAnsi"/>
+        </w:rPr>
+        <w:t xml:space="preserve"> </w:t>
+      </w:r>
+      <w:r>
+        <w:rPr>
+          <w:rFonts w:asciiTheme="minorHAnsi" w:hAnsiTheme="minorHAnsi"/>
+        </w:rPr>
+        <w:t>e</w:t>
+      </w:r>
+      <w:r>
+        <w:rPr>
+          <w:rFonts w:asciiTheme="minorHAnsi" w:hAnsiTheme="minorHAnsi"/>
+        </w:rPr>
+        <w:t>]</w:t>
       </w:r>
     </w:p>
     <w:p>
@@ -6569,6 +6578,7 @@
     <w:lsdException w:name="HTML Sample" w:semiHidden="1" w:unhideWhenUsed="1"/>
     <w:lsdException w:name="HTML Typewriter" w:semiHidden="1" w:unhideWhenUsed="1"/>
     <w:lsdException w:name="HTML Variable" w:semiHidden="1" w:unhideWhenUsed="1"/>
+    <w:lsdException w:name="Normal Table" w:semiHidden="1" w:unhideWhenUsed="1"/>
     <w:lsdException w:name="annotation subject" w:semiHidden="1" w:unhideWhenUsed="1"/>
     <w:lsdException w:name="No List" w:semiHidden="1" w:unhideWhenUsed="1"/>
     <w:lsdException w:name="Outline List 1" w:semiHidden="1" w:unhideWhenUsed="1"/>
@@ -6615,8 +6625,10 @@
     <w:lsdException w:name="Table Subtle 2" w:semiHidden="1" w:unhideWhenUsed="1"/>
     <w:lsdException w:name="Table Web 1" w:semiHidden="1" w:unhideWhenUsed="1"/>
     <w:lsdException w:name="Table Web 2" w:semiHidden="1" w:unhideWhenUsed="1"/>
+    <w:lsdException w:name="Table Web 3" w:semiHidden="1" w:unhideWhenUsed="1"/>
     <w:lsdException w:name="Balloon Text" w:semiHidden="1" w:unhideWhenUsed="1"/>
     <w:lsdException w:name="Table Grid" w:uiPriority="59"/>
+    <w:lsdException w:name="Table Theme" w:semiHidden="1" w:unhideWhenUsed="1"/>
     <w:lsdException w:name="Placeholder Text" w:semiHidden="1"/>
     <w:lsdException w:name="No Spacing" w:uiPriority="1" w:qFormat="1"/>
     <w:lsdException w:name="Light Shading" w:uiPriority="60"/>

</xml_diff>